<commit_message>
change on master after one commit from branch
</commit_message>
<xml_diff>
--- a/renamed.docx
+++ b/renamed.docx
@@ -23,6 +23,12 @@
     <w:p>
       <w:r>
         <w:t>Made some change -3</w:t>
+      </w:r>
+    </w:p>
+    <w:p/>
+    <w:p>
+      <w:r>
+        <w:t>change</w:t>
       </w:r>
       <w:bookmarkStart w:id="0" w:name="_GoBack"/>
       <w:bookmarkEnd w:id="0"/>

</xml_diff>

<commit_message>
change on local after remote creation
</commit_message>
<xml_diff>
--- a/renamed.docx
+++ b/renamed.docx
@@ -28,7 +28,16 @@
     <w:p/>
     <w:p>
       <w:r>
-        <w:t>change</w:t>
+        <w:t>C</w:t>
+      </w:r>
+      <w:r>
+        <w:t>hange</w:t>
+      </w:r>
+    </w:p>
+    <w:p/>
+    <w:p>
+      <w:r>
+        <w:t>Change after creating  remote</w:t>
       </w:r>
       <w:bookmarkStart w:id="0" w:name="_GoBack"/>
       <w:bookmarkEnd w:id="0"/>

</xml_diff>